<commit_message>
progress on decision and ms
</commit_message>
<xml_diff>
--- a/manuscript/Ecol_Appl/Decision.docx
+++ b/manuscript/Ecol_Appl/Decision.docx
@@ -1832,7 +1832,25 @@
           <w:highlight w:val="yellow"/>
           <w:lang w:eastAsia="en-CA"/>
         </w:rPr>
-        <w:t>I suggest that the authors add more information to the manuscript about the novelty of their study compared to Beyer et al. (2016).</w:t>
+        <w:t>I suggest that the authors add more information to the manuscript about the novelty of their study compared to Beyer et al. (2016)</w:t>
+      </w:r>
+      <w:commentRangeStart w:id="0"/>
+      <w:r>
+        <w:rPr>
+          <w:rFonts w:ascii="Times New Roman" w:eastAsia="Times New Roman" w:hAnsi="Times New Roman" w:cs="Times New Roman"/>
+          <w:sz w:val="24"/>
+          <w:szCs w:val="24"/>
+          <w:highlight w:val="yellow"/>
+          <w:lang w:eastAsia="en-CA"/>
+        </w:rPr>
+        <w:t>.</w:t>
+      </w:r>
+      <w:commentRangeEnd w:id="0"/>
+      <w:r>
+        <w:rPr>
+          <w:rStyle w:val="CommentReference"/>
+        </w:rPr>
+        <w:commentReference w:id="0"/>
       </w:r>
     </w:p>
     <w:p>
@@ -2177,38 +2195,83 @@
           <w:szCs w:val="24"/>
           <w:lang w:eastAsia="en-CA"/>
         </w:rPr>
-        <w:t>Lines 120 &amp; 253-255: The formulation in lines 253-255 sounds like ILP algorithms outperform SA for all types of conservation planning problems. In line 120 you mention that you tested the algorithms for the minimum set problem which is one of the simpler problem formulations of spatial conservation prioritization problems. Do you think that ILP would also outperform SA for more complex problem formulations, e.g. dynamic problems, problems with more objectives, etc. given that they can be transformed into an ILP? The discussion could be improved by mentioning some limitations of using ILP instead of SA.</w:t>
-      </w:r>
-    </w:p>
-    <w:p>
-      <w:pPr>
-        <w:tabs>
-          <w:tab w:val="left" w:pos="916"/>
-          <w:tab w:val="left" w:pos="1832"/>
-          <w:tab w:val="left" w:pos="2748"/>
-          <w:tab w:val="left" w:pos="3664"/>
-          <w:tab w:val="left" w:pos="4580"/>
-          <w:tab w:val="left" w:pos="5496"/>
-          <w:tab w:val="left" w:pos="6412"/>
-          <w:tab w:val="left" w:pos="7328"/>
-          <w:tab w:val="left" w:pos="8244"/>
-          <w:tab w:val="left" w:pos="9160"/>
-          <w:tab w:val="left" w:pos="10076"/>
-          <w:tab w:val="left" w:pos="10992"/>
-          <w:tab w:val="left" w:pos="11908"/>
-          <w:tab w:val="left" w:pos="12824"/>
-          <w:tab w:val="left" w:pos="13740"/>
-          <w:tab w:val="left" w:pos="14656"/>
-        </w:tabs>
-        <w:spacing w:after="0" w:line="240" w:lineRule="auto"/>
-        <w:rPr>
-          <w:rFonts w:ascii="Times New Roman" w:eastAsia="Times New Roman" w:hAnsi="Times New Roman" w:cs="Times New Roman"/>
-          <w:sz w:val="24"/>
-          <w:szCs w:val="24"/>
-          <w:lang w:eastAsia="en-CA"/>
-        </w:rPr>
-      </w:pPr>
-      <w:commentRangeStart w:id="0"/>
+        <w:t xml:space="preserve">Lines 120 &amp; 253-255: </w:t>
+      </w:r>
+      <w:r>
+        <w:rPr>
+          <w:rFonts w:ascii="Times New Roman" w:eastAsia="Times New Roman" w:hAnsi="Times New Roman" w:cs="Times New Roman"/>
+          <w:strike/>
+          <w:sz w:val="24"/>
+          <w:szCs w:val="24"/>
+          <w:lang w:eastAsia="en-CA"/>
+        </w:rPr>
+        <w:t>The formulation in lines 253-255 sounds like ILP algorithms outperform SA for all types of conservation planning problems. In line 120 you mention that you tested the algorithms for the minimum set problem which is one of the simpler problem formulations of spatial conservation prioritization problems</w:t>
+      </w:r>
+      <w:r>
+        <w:rPr>
+          <w:rFonts w:ascii="Times New Roman" w:eastAsia="Times New Roman" w:hAnsi="Times New Roman" w:cs="Times New Roman"/>
+          <w:sz w:val="24"/>
+          <w:szCs w:val="24"/>
+          <w:lang w:eastAsia="en-CA"/>
+        </w:rPr>
+        <w:t xml:space="preserve">. </w:t>
+      </w:r>
+      <w:commentRangeStart w:id="1"/>
+      <w:r>
+        <w:rPr>
+          <w:rFonts w:ascii="Times New Roman" w:eastAsia="Times New Roman" w:hAnsi="Times New Roman" w:cs="Times New Roman"/>
+          <w:sz w:val="24"/>
+          <w:szCs w:val="24"/>
+          <w:lang w:eastAsia="en-CA"/>
+        </w:rPr>
+        <w:t>Do you think that ILP would also outperform SA for more complex problem formulations, e.g. dynamic problems, problems with more objectives, etc. given that they can be transformed into an ILP? The discussion could be improved by mentioning some limitations of using ILP instead of SA</w:t>
+      </w:r>
+      <w:commentRangeEnd w:id="1"/>
+      <w:r>
+        <w:rPr>
+          <w:rStyle w:val="CommentReference"/>
+        </w:rPr>
+        <w:commentReference w:id="1"/>
+      </w:r>
+      <w:r>
+        <w:rPr>
+          <w:rFonts w:ascii="Times New Roman" w:eastAsia="Times New Roman" w:hAnsi="Times New Roman" w:cs="Times New Roman"/>
+          <w:sz w:val="24"/>
+          <w:szCs w:val="24"/>
+          <w:lang w:eastAsia="en-CA"/>
+        </w:rPr>
+        <w:t>.</w:t>
+      </w:r>
+    </w:p>
+    <w:p>
+      <w:pPr>
+        <w:tabs>
+          <w:tab w:val="left" w:pos="916"/>
+          <w:tab w:val="left" w:pos="1832"/>
+          <w:tab w:val="left" w:pos="2748"/>
+          <w:tab w:val="left" w:pos="3664"/>
+          <w:tab w:val="left" w:pos="4580"/>
+          <w:tab w:val="left" w:pos="5496"/>
+          <w:tab w:val="left" w:pos="6412"/>
+          <w:tab w:val="left" w:pos="7328"/>
+          <w:tab w:val="left" w:pos="8244"/>
+          <w:tab w:val="left" w:pos="9160"/>
+          <w:tab w:val="left" w:pos="10076"/>
+          <w:tab w:val="left" w:pos="10992"/>
+          <w:tab w:val="left" w:pos="11908"/>
+          <w:tab w:val="left" w:pos="12824"/>
+          <w:tab w:val="left" w:pos="13740"/>
+          <w:tab w:val="left" w:pos="14656"/>
+        </w:tabs>
+        <w:spacing w:after="0" w:line="240" w:lineRule="auto"/>
+        <w:rPr>
+          <w:rFonts w:ascii="Times New Roman" w:eastAsia="Times New Roman" w:hAnsi="Times New Roman" w:cs="Times New Roman"/>
+          <w:sz w:val="24"/>
+          <w:szCs w:val="24"/>
+          <w:lang w:eastAsia="en-CA"/>
+        </w:rPr>
+      </w:pPr>
+      <w:commentRangeStart w:id="2"/>
       <w:r>
         <w:rPr>
           <w:rFonts w:ascii="Times New Roman" w:eastAsia="Times New Roman" w:hAnsi="Times New Roman" w:cs="Times New Roman"/>
@@ -2219,7 +2282,7 @@
         <w:t>Figure S1: Why is there a solitary green point in the lower right corner of the plot? Did you run Marxan with 37128 planning units and 10 features only for a target value of 80 %?</w:t>
       </w:r>
     </w:p>
-    <w:commentRangeEnd w:id="0"/>
+    <w:commentRangeEnd w:id="2"/>
     <w:p>
       <w:pPr>
         <w:tabs>
@@ -2252,7 +2315,7 @@
         <w:rPr>
           <w:rStyle w:val="CommentReference"/>
         </w:rPr>
-        <w:commentReference w:id="0"/>
+        <w:commentReference w:id="2"/>
       </w:r>
     </w:p>
     <w:p>
@@ -2455,6 +2518,7 @@
           <w:lang w:eastAsia="en-CA"/>
         </w:rPr>
       </w:pPr>
+      <w:commentRangeStart w:id="3"/>
       <w:r>
         <w:rPr>
           <w:rFonts w:ascii="Times New Roman" w:eastAsia="Times New Roman" w:hAnsi="Times New Roman" w:cs="Times New Roman"/>
@@ -2464,67 +2528,76 @@
         </w:rPr>
         <w:t xml:space="preserve">Lines (77-80) “We found that ILP produced higher quality solutions potentially saving &gt;$100 million (or 13%) for realistic conservation scenarios and that solutions were generated &gt;1,000 times faster than using simulated annealing, opening up new possibilities for scenario generation. These findings also hold true problems aiming for spatially compact solutions.” This sentence should be at the beginning of the discussion of at the end. Instead, the author should include specific objectives or projections. </w:t>
       </w:r>
-    </w:p>
-    <w:p>
-      <w:pPr>
-        <w:tabs>
-          <w:tab w:val="left" w:pos="916"/>
-          <w:tab w:val="left" w:pos="1832"/>
-          <w:tab w:val="left" w:pos="2748"/>
-          <w:tab w:val="left" w:pos="3664"/>
-          <w:tab w:val="left" w:pos="4580"/>
-          <w:tab w:val="left" w:pos="5496"/>
-          <w:tab w:val="left" w:pos="6412"/>
-          <w:tab w:val="left" w:pos="7328"/>
-          <w:tab w:val="left" w:pos="8244"/>
-          <w:tab w:val="left" w:pos="9160"/>
-          <w:tab w:val="left" w:pos="10076"/>
-          <w:tab w:val="left" w:pos="10992"/>
-          <w:tab w:val="left" w:pos="11908"/>
-          <w:tab w:val="left" w:pos="12824"/>
-          <w:tab w:val="left" w:pos="13740"/>
-          <w:tab w:val="left" w:pos="14656"/>
-        </w:tabs>
-        <w:spacing w:after="0" w:line="240" w:lineRule="auto"/>
-        <w:rPr>
-          <w:rFonts w:ascii="Times New Roman" w:eastAsia="Times New Roman" w:hAnsi="Times New Roman" w:cs="Times New Roman"/>
-          <w:sz w:val="24"/>
-          <w:szCs w:val="24"/>
-          <w:lang w:eastAsia="en-CA"/>
-        </w:rPr>
-      </w:pPr>
-    </w:p>
-    <w:p>
-      <w:pPr>
-        <w:tabs>
-          <w:tab w:val="left" w:pos="916"/>
-          <w:tab w:val="left" w:pos="1832"/>
-          <w:tab w:val="left" w:pos="2748"/>
-          <w:tab w:val="left" w:pos="3664"/>
-          <w:tab w:val="left" w:pos="4580"/>
-          <w:tab w:val="left" w:pos="5496"/>
-          <w:tab w:val="left" w:pos="6412"/>
-          <w:tab w:val="left" w:pos="7328"/>
-          <w:tab w:val="left" w:pos="8244"/>
-          <w:tab w:val="left" w:pos="9160"/>
-          <w:tab w:val="left" w:pos="10076"/>
-          <w:tab w:val="left" w:pos="10992"/>
-          <w:tab w:val="left" w:pos="11908"/>
-          <w:tab w:val="left" w:pos="12824"/>
-          <w:tab w:val="left" w:pos="13740"/>
-          <w:tab w:val="left" w:pos="14656"/>
-        </w:tabs>
-        <w:spacing w:after="0" w:line="240" w:lineRule="auto"/>
-        <w:rPr>
-          <w:rFonts w:ascii="Times New Roman" w:eastAsia="Times New Roman" w:hAnsi="Times New Roman" w:cs="Times New Roman"/>
-          <w:sz w:val="24"/>
-          <w:szCs w:val="24"/>
-          <w:lang w:eastAsia="en-CA"/>
-        </w:rPr>
-      </w:pPr>
-      <w:r>
-        <w:rPr>
-          <w:rFonts w:ascii="Times New Roman" w:eastAsia="Times New Roman" w:hAnsi="Times New Roman" w:cs="Times New Roman"/>
+      <w:commentRangeEnd w:id="3"/>
+      <w:r>
+        <w:rPr>
+          <w:rStyle w:val="CommentReference"/>
+        </w:rPr>
+        <w:commentReference w:id="3"/>
+      </w:r>
+    </w:p>
+    <w:p>
+      <w:pPr>
+        <w:tabs>
+          <w:tab w:val="left" w:pos="916"/>
+          <w:tab w:val="left" w:pos="1832"/>
+          <w:tab w:val="left" w:pos="2748"/>
+          <w:tab w:val="left" w:pos="3664"/>
+          <w:tab w:val="left" w:pos="4580"/>
+          <w:tab w:val="left" w:pos="5496"/>
+          <w:tab w:val="left" w:pos="6412"/>
+          <w:tab w:val="left" w:pos="7328"/>
+          <w:tab w:val="left" w:pos="8244"/>
+          <w:tab w:val="left" w:pos="9160"/>
+          <w:tab w:val="left" w:pos="10076"/>
+          <w:tab w:val="left" w:pos="10992"/>
+          <w:tab w:val="left" w:pos="11908"/>
+          <w:tab w:val="left" w:pos="12824"/>
+          <w:tab w:val="left" w:pos="13740"/>
+          <w:tab w:val="left" w:pos="14656"/>
+        </w:tabs>
+        <w:spacing w:after="0" w:line="240" w:lineRule="auto"/>
+        <w:rPr>
+          <w:rFonts w:ascii="Times New Roman" w:eastAsia="Times New Roman" w:hAnsi="Times New Roman" w:cs="Times New Roman"/>
+          <w:sz w:val="24"/>
+          <w:szCs w:val="24"/>
+          <w:lang w:eastAsia="en-CA"/>
+        </w:rPr>
+      </w:pPr>
+    </w:p>
+    <w:p>
+      <w:pPr>
+        <w:tabs>
+          <w:tab w:val="left" w:pos="916"/>
+          <w:tab w:val="left" w:pos="1832"/>
+          <w:tab w:val="left" w:pos="2748"/>
+          <w:tab w:val="left" w:pos="3664"/>
+          <w:tab w:val="left" w:pos="4580"/>
+          <w:tab w:val="left" w:pos="5496"/>
+          <w:tab w:val="left" w:pos="6412"/>
+          <w:tab w:val="left" w:pos="7328"/>
+          <w:tab w:val="left" w:pos="8244"/>
+          <w:tab w:val="left" w:pos="9160"/>
+          <w:tab w:val="left" w:pos="10076"/>
+          <w:tab w:val="left" w:pos="10992"/>
+          <w:tab w:val="left" w:pos="11908"/>
+          <w:tab w:val="left" w:pos="12824"/>
+          <w:tab w:val="left" w:pos="13740"/>
+          <w:tab w:val="left" w:pos="14656"/>
+        </w:tabs>
+        <w:spacing w:after="0" w:line="240" w:lineRule="auto"/>
+        <w:rPr>
+          <w:rFonts w:ascii="Times New Roman" w:eastAsia="Times New Roman" w:hAnsi="Times New Roman" w:cs="Times New Roman"/>
+          <w:strike/>
+          <w:sz w:val="24"/>
+          <w:szCs w:val="24"/>
+          <w:lang w:eastAsia="en-CA"/>
+        </w:rPr>
+      </w:pPr>
+      <w:r>
+        <w:rPr>
+          <w:rFonts w:ascii="Times New Roman" w:eastAsia="Times New Roman" w:hAnsi="Times New Roman" w:cs="Times New Roman"/>
+          <w:strike/>
           <w:sz w:val="24"/>
           <w:szCs w:val="24"/>
           <w:lang w:eastAsia="en-CA"/>
@@ -2589,6 +2662,7 @@
           <w:lang w:eastAsia="en-CA"/>
         </w:rPr>
       </w:pPr>
+      <w:commentRangeStart w:id="4"/>
       <w:r>
         <w:rPr>
           <w:rFonts w:ascii="Times New Roman" w:eastAsia="Times New Roman" w:hAnsi="Times New Roman" w:cs="Times New Roman"/>
@@ -2598,64 +2672,72 @@
         </w:rPr>
         <w:t>Biodiversity data - More details on biodiversity data are required. I could not understand the framework for the species distribution model and I cannot value a method that is still in revision (Rodewald et al. in revision).</w:t>
       </w:r>
-    </w:p>
-    <w:p>
-      <w:pPr>
-        <w:tabs>
-          <w:tab w:val="left" w:pos="916"/>
-          <w:tab w:val="left" w:pos="1832"/>
-          <w:tab w:val="left" w:pos="2748"/>
-          <w:tab w:val="left" w:pos="3664"/>
-          <w:tab w:val="left" w:pos="4580"/>
-          <w:tab w:val="left" w:pos="5496"/>
-          <w:tab w:val="left" w:pos="6412"/>
-          <w:tab w:val="left" w:pos="7328"/>
-          <w:tab w:val="left" w:pos="8244"/>
-          <w:tab w:val="left" w:pos="9160"/>
-          <w:tab w:val="left" w:pos="10076"/>
-          <w:tab w:val="left" w:pos="10992"/>
-          <w:tab w:val="left" w:pos="11908"/>
-          <w:tab w:val="left" w:pos="12824"/>
-          <w:tab w:val="left" w:pos="13740"/>
-          <w:tab w:val="left" w:pos="14656"/>
-        </w:tabs>
-        <w:spacing w:after="0" w:line="240" w:lineRule="auto"/>
-        <w:rPr>
-          <w:rFonts w:ascii="Times New Roman" w:eastAsia="Times New Roman" w:hAnsi="Times New Roman" w:cs="Times New Roman"/>
-          <w:sz w:val="24"/>
-          <w:szCs w:val="24"/>
-          <w:lang w:eastAsia="en-CA"/>
-        </w:rPr>
-      </w:pPr>
-    </w:p>
-    <w:p>
-      <w:pPr>
-        <w:tabs>
-          <w:tab w:val="left" w:pos="916"/>
-          <w:tab w:val="left" w:pos="1832"/>
-          <w:tab w:val="left" w:pos="2748"/>
-          <w:tab w:val="left" w:pos="3664"/>
-          <w:tab w:val="left" w:pos="4580"/>
-          <w:tab w:val="left" w:pos="5496"/>
-          <w:tab w:val="left" w:pos="6412"/>
-          <w:tab w:val="left" w:pos="7328"/>
-          <w:tab w:val="left" w:pos="8244"/>
-          <w:tab w:val="left" w:pos="9160"/>
-          <w:tab w:val="left" w:pos="10076"/>
-          <w:tab w:val="left" w:pos="10992"/>
-          <w:tab w:val="left" w:pos="11908"/>
-          <w:tab w:val="left" w:pos="12824"/>
-          <w:tab w:val="left" w:pos="13740"/>
-          <w:tab w:val="left" w:pos="14656"/>
-        </w:tabs>
-        <w:spacing w:after="0" w:line="240" w:lineRule="auto"/>
-        <w:rPr>
-          <w:rFonts w:ascii="Times New Roman" w:eastAsia="Times New Roman" w:hAnsi="Times New Roman" w:cs="Times New Roman"/>
-          <w:sz w:val="24"/>
-          <w:szCs w:val="24"/>
-          <w:lang w:eastAsia="en-CA"/>
-        </w:rPr>
-      </w:pPr>
+      <w:commentRangeEnd w:id="4"/>
+      <w:r>
+        <w:rPr>
+          <w:rStyle w:val="CommentReference"/>
+        </w:rPr>
+        <w:commentReference w:id="4"/>
+      </w:r>
+    </w:p>
+    <w:p>
+      <w:pPr>
+        <w:tabs>
+          <w:tab w:val="left" w:pos="916"/>
+          <w:tab w:val="left" w:pos="1832"/>
+          <w:tab w:val="left" w:pos="2748"/>
+          <w:tab w:val="left" w:pos="3664"/>
+          <w:tab w:val="left" w:pos="4580"/>
+          <w:tab w:val="left" w:pos="5496"/>
+          <w:tab w:val="left" w:pos="6412"/>
+          <w:tab w:val="left" w:pos="7328"/>
+          <w:tab w:val="left" w:pos="8244"/>
+          <w:tab w:val="left" w:pos="9160"/>
+          <w:tab w:val="left" w:pos="10076"/>
+          <w:tab w:val="left" w:pos="10992"/>
+          <w:tab w:val="left" w:pos="11908"/>
+          <w:tab w:val="left" w:pos="12824"/>
+          <w:tab w:val="left" w:pos="13740"/>
+          <w:tab w:val="left" w:pos="14656"/>
+        </w:tabs>
+        <w:spacing w:after="0" w:line="240" w:lineRule="auto"/>
+        <w:rPr>
+          <w:rFonts w:ascii="Times New Roman" w:eastAsia="Times New Roman" w:hAnsi="Times New Roman" w:cs="Times New Roman"/>
+          <w:sz w:val="24"/>
+          <w:szCs w:val="24"/>
+          <w:lang w:eastAsia="en-CA"/>
+        </w:rPr>
+      </w:pPr>
+    </w:p>
+    <w:p>
+      <w:pPr>
+        <w:tabs>
+          <w:tab w:val="left" w:pos="916"/>
+          <w:tab w:val="left" w:pos="1832"/>
+          <w:tab w:val="left" w:pos="2748"/>
+          <w:tab w:val="left" w:pos="3664"/>
+          <w:tab w:val="left" w:pos="4580"/>
+          <w:tab w:val="left" w:pos="5496"/>
+          <w:tab w:val="left" w:pos="6412"/>
+          <w:tab w:val="left" w:pos="7328"/>
+          <w:tab w:val="left" w:pos="8244"/>
+          <w:tab w:val="left" w:pos="9160"/>
+          <w:tab w:val="left" w:pos="10076"/>
+          <w:tab w:val="left" w:pos="10992"/>
+          <w:tab w:val="left" w:pos="11908"/>
+          <w:tab w:val="left" w:pos="12824"/>
+          <w:tab w:val="left" w:pos="13740"/>
+          <w:tab w:val="left" w:pos="14656"/>
+        </w:tabs>
+        <w:spacing w:after="0" w:line="240" w:lineRule="auto"/>
+        <w:rPr>
+          <w:rFonts w:ascii="Times New Roman" w:eastAsia="Times New Roman" w:hAnsi="Times New Roman" w:cs="Times New Roman"/>
+          <w:sz w:val="24"/>
+          <w:szCs w:val="24"/>
+          <w:lang w:eastAsia="en-CA"/>
+        </w:rPr>
+      </w:pPr>
+      <w:commentRangeStart w:id="5"/>
       <w:r>
         <w:rPr>
           <w:rFonts w:ascii="Times New Roman" w:eastAsia="Times New Roman" w:hAnsi="Times New Roman" w:cs="Times New Roman"/>
@@ -2666,67 +2748,76 @@
         <w:lastRenderedPageBreak/>
         <w:t xml:space="preserve">Spatial conservation prioritization - The spatial conservation prioritization approach is confusing. The authors used 193,623 polygons for BC which were subsequently used as planning units. If the authors used them as unit, I assume that they calculated the incidence at each parcel. While I completely understand and support the use of cost in conservation analyses, I cannot understand why they use such small scale to use as planning using. The authors completely ignored spatial autocorrelation, since this is a spatial study, errors type I and II since they used species distribution modeling as the source of their biological dataset. </w:t>
       </w:r>
-    </w:p>
-    <w:p>
-      <w:pPr>
-        <w:tabs>
-          <w:tab w:val="left" w:pos="916"/>
-          <w:tab w:val="left" w:pos="1832"/>
-          <w:tab w:val="left" w:pos="2748"/>
-          <w:tab w:val="left" w:pos="3664"/>
-          <w:tab w:val="left" w:pos="4580"/>
-          <w:tab w:val="left" w:pos="5496"/>
-          <w:tab w:val="left" w:pos="6412"/>
-          <w:tab w:val="left" w:pos="7328"/>
-          <w:tab w:val="left" w:pos="8244"/>
-          <w:tab w:val="left" w:pos="9160"/>
-          <w:tab w:val="left" w:pos="10076"/>
-          <w:tab w:val="left" w:pos="10992"/>
-          <w:tab w:val="left" w:pos="11908"/>
-          <w:tab w:val="left" w:pos="12824"/>
-          <w:tab w:val="left" w:pos="13740"/>
-          <w:tab w:val="left" w:pos="14656"/>
-        </w:tabs>
-        <w:spacing w:after="0" w:line="240" w:lineRule="auto"/>
-        <w:rPr>
-          <w:rFonts w:ascii="Times New Roman" w:eastAsia="Times New Roman" w:hAnsi="Times New Roman" w:cs="Times New Roman"/>
-          <w:sz w:val="24"/>
-          <w:szCs w:val="24"/>
-          <w:lang w:eastAsia="en-CA"/>
-        </w:rPr>
-      </w:pPr>
-    </w:p>
-    <w:p>
-      <w:pPr>
-        <w:tabs>
-          <w:tab w:val="left" w:pos="916"/>
-          <w:tab w:val="left" w:pos="1832"/>
-          <w:tab w:val="left" w:pos="2748"/>
-          <w:tab w:val="left" w:pos="3664"/>
-          <w:tab w:val="left" w:pos="4580"/>
-          <w:tab w:val="left" w:pos="5496"/>
-          <w:tab w:val="left" w:pos="6412"/>
-          <w:tab w:val="left" w:pos="7328"/>
-          <w:tab w:val="left" w:pos="8244"/>
-          <w:tab w:val="left" w:pos="9160"/>
-          <w:tab w:val="left" w:pos="10076"/>
-          <w:tab w:val="left" w:pos="10992"/>
-          <w:tab w:val="left" w:pos="11908"/>
-          <w:tab w:val="left" w:pos="12824"/>
-          <w:tab w:val="left" w:pos="13740"/>
-          <w:tab w:val="left" w:pos="14656"/>
-        </w:tabs>
-        <w:spacing w:after="0" w:line="240" w:lineRule="auto"/>
-        <w:rPr>
-          <w:rFonts w:ascii="Times New Roman" w:eastAsia="Times New Roman" w:hAnsi="Times New Roman" w:cs="Times New Roman"/>
-          <w:sz w:val="24"/>
-          <w:szCs w:val="24"/>
-          <w:lang w:eastAsia="en-CA"/>
-        </w:rPr>
-      </w:pPr>
-      <w:r>
-        <w:rPr>
-          <w:rFonts w:ascii="Times New Roman" w:eastAsia="Times New Roman" w:hAnsi="Times New Roman" w:cs="Times New Roman"/>
+      <w:commentRangeEnd w:id="5"/>
+      <w:r>
+        <w:rPr>
+          <w:rStyle w:val="CommentReference"/>
+        </w:rPr>
+        <w:commentReference w:id="5"/>
+      </w:r>
+    </w:p>
+    <w:p>
+      <w:pPr>
+        <w:tabs>
+          <w:tab w:val="left" w:pos="916"/>
+          <w:tab w:val="left" w:pos="1832"/>
+          <w:tab w:val="left" w:pos="2748"/>
+          <w:tab w:val="left" w:pos="3664"/>
+          <w:tab w:val="left" w:pos="4580"/>
+          <w:tab w:val="left" w:pos="5496"/>
+          <w:tab w:val="left" w:pos="6412"/>
+          <w:tab w:val="left" w:pos="7328"/>
+          <w:tab w:val="left" w:pos="8244"/>
+          <w:tab w:val="left" w:pos="9160"/>
+          <w:tab w:val="left" w:pos="10076"/>
+          <w:tab w:val="left" w:pos="10992"/>
+          <w:tab w:val="left" w:pos="11908"/>
+          <w:tab w:val="left" w:pos="12824"/>
+          <w:tab w:val="left" w:pos="13740"/>
+          <w:tab w:val="left" w:pos="14656"/>
+        </w:tabs>
+        <w:spacing w:after="0" w:line="240" w:lineRule="auto"/>
+        <w:rPr>
+          <w:rFonts w:ascii="Times New Roman" w:eastAsia="Times New Roman" w:hAnsi="Times New Roman" w:cs="Times New Roman"/>
+          <w:sz w:val="24"/>
+          <w:szCs w:val="24"/>
+          <w:lang w:eastAsia="en-CA"/>
+        </w:rPr>
+      </w:pPr>
+    </w:p>
+    <w:p>
+      <w:pPr>
+        <w:tabs>
+          <w:tab w:val="left" w:pos="916"/>
+          <w:tab w:val="left" w:pos="1832"/>
+          <w:tab w:val="left" w:pos="2748"/>
+          <w:tab w:val="left" w:pos="3664"/>
+          <w:tab w:val="left" w:pos="4580"/>
+          <w:tab w:val="left" w:pos="5496"/>
+          <w:tab w:val="left" w:pos="6412"/>
+          <w:tab w:val="left" w:pos="7328"/>
+          <w:tab w:val="left" w:pos="8244"/>
+          <w:tab w:val="left" w:pos="9160"/>
+          <w:tab w:val="left" w:pos="10076"/>
+          <w:tab w:val="left" w:pos="10992"/>
+          <w:tab w:val="left" w:pos="11908"/>
+          <w:tab w:val="left" w:pos="12824"/>
+          <w:tab w:val="left" w:pos="13740"/>
+          <w:tab w:val="left" w:pos="14656"/>
+        </w:tabs>
+        <w:spacing w:after="0" w:line="240" w:lineRule="auto"/>
+        <w:rPr>
+          <w:rFonts w:ascii="Times New Roman" w:eastAsia="Times New Roman" w:hAnsi="Times New Roman" w:cs="Times New Roman"/>
+          <w:strike/>
+          <w:sz w:val="24"/>
+          <w:szCs w:val="24"/>
+          <w:lang w:eastAsia="en-CA"/>
+        </w:rPr>
+      </w:pPr>
+      <w:r>
+        <w:rPr>
+          <w:rFonts w:ascii="Times New Roman" w:eastAsia="Times New Roman" w:hAnsi="Times New Roman" w:cs="Times New Roman"/>
+          <w:strike/>
           <w:sz w:val="24"/>
           <w:szCs w:val="24"/>
           <w:lang w:eastAsia="en-CA"/>
@@ -2791,6 +2882,7 @@
           <w:lang w:eastAsia="en-CA"/>
         </w:rPr>
       </w:pPr>
+      <w:commentRangeStart w:id="6"/>
       <w:r>
         <w:rPr>
           <w:rFonts w:ascii="Times New Roman" w:eastAsia="Times New Roman" w:hAnsi="Times New Roman" w:cs="Times New Roman"/>
@@ -2800,131 +2892,165 @@
         </w:rPr>
         <w:t>The evaluation of the methods needs improvement. The authors only considered the cost and computational aspects, but they did not include probably one of the most important aspects – biological life. The authors should consider the use of species accumulation index (Rodrigues and Brooks 2007) to evaluate the efficiency of ILP and SA as a surrogate in representing Bird species. SAI compares the number of species represented at least once in the set of sites selected using ILP and SA, to an optimum value - the largest number of species that can be represented in the same number of sites and to a null solution.</w:t>
       </w:r>
-    </w:p>
-    <w:p>
-      <w:pPr>
-        <w:tabs>
-          <w:tab w:val="left" w:pos="916"/>
-          <w:tab w:val="left" w:pos="1832"/>
-          <w:tab w:val="left" w:pos="2748"/>
-          <w:tab w:val="left" w:pos="3664"/>
-          <w:tab w:val="left" w:pos="4580"/>
-          <w:tab w:val="left" w:pos="5496"/>
-          <w:tab w:val="left" w:pos="6412"/>
-          <w:tab w:val="left" w:pos="7328"/>
-          <w:tab w:val="left" w:pos="8244"/>
-          <w:tab w:val="left" w:pos="9160"/>
-          <w:tab w:val="left" w:pos="10076"/>
-          <w:tab w:val="left" w:pos="10992"/>
-          <w:tab w:val="left" w:pos="11908"/>
-          <w:tab w:val="left" w:pos="12824"/>
-          <w:tab w:val="left" w:pos="13740"/>
-          <w:tab w:val="left" w:pos="14656"/>
-        </w:tabs>
-        <w:spacing w:after="0" w:line="240" w:lineRule="auto"/>
-        <w:rPr>
-          <w:rFonts w:ascii="Times New Roman" w:eastAsia="Times New Roman" w:hAnsi="Times New Roman" w:cs="Times New Roman"/>
-          <w:sz w:val="24"/>
-          <w:szCs w:val="24"/>
-          <w:lang w:eastAsia="en-CA"/>
-        </w:rPr>
-      </w:pPr>
-    </w:p>
-    <w:p>
-      <w:pPr>
-        <w:tabs>
-          <w:tab w:val="left" w:pos="916"/>
-          <w:tab w:val="left" w:pos="1832"/>
-          <w:tab w:val="left" w:pos="2748"/>
-          <w:tab w:val="left" w:pos="3664"/>
-          <w:tab w:val="left" w:pos="4580"/>
-          <w:tab w:val="left" w:pos="5496"/>
-          <w:tab w:val="left" w:pos="6412"/>
-          <w:tab w:val="left" w:pos="7328"/>
-          <w:tab w:val="left" w:pos="8244"/>
-          <w:tab w:val="left" w:pos="9160"/>
-          <w:tab w:val="left" w:pos="10076"/>
-          <w:tab w:val="left" w:pos="10992"/>
-          <w:tab w:val="left" w:pos="11908"/>
-          <w:tab w:val="left" w:pos="12824"/>
-          <w:tab w:val="left" w:pos="13740"/>
-          <w:tab w:val="left" w:pos="14656"/>
-        </w:tabs>
-        <w:spacing w:after="0" w:line="240" w:lineRule="auto"/>
-        <w:rPr>
-          <w:rFonts w:ascii="Times New Roman" w:eastAsia="Times New Roman" w:hAnsi="Times New Roman" w:cs="Times New Roman"/>
-          <w:sz w:val="24"/>
-          <w:szCs w:val="24"/>
-          <w:lang w:eastAsia="en-CA"/>
-        </w:rPr>
-      </w:pPr>
-      <w:r>
-        <w:rPr>
-          <w:rFonts w:ascii="Times New Roman" w:eastAsia="Times New Roman" w:hAnsi="Times New Roman" w:cs="Times New Roman"/>
-          <w:sz w:val="24"/>
-          <w:szCs w:val="24"/>
-          <w:lang w:eastAsia="en-CA"/>
-        </w:rPr>
-        <w:t>The authors should also consider using complementarity-based Methods such as Zonation (Moilanen et al 2009, 2014). “Zonation is cutting edge software for spatial conservation prioritization and broad-scale spatial conservation planning. It identifies areas or landscapes that are important for retaining habitat quality and connectivity simultaneously for multiple biodiversity features (e.g. species, land cover types, ecosystem services, etc.), thus providing a quantitative method for enhancing the persistence of biodiversity in the long term. Zonation can also account for costs, thereby allowing cost-effective allocation of resources. Zonation can be used for traditional reserve or site selection, but it offers many other analyses for conservation”. Zonation has been used in many countries and hundreds of scientific publications.</w:t>
-      </w:r>
-    </w:p>
-    <w:p>
-      <w:pPr>
-        <w:tabs>
-          <w:tab w:val="left" w:pos="916"/>
-          <w:tab w:val="left" w:pos="1832"/>
-          <w:tab w:val="left" w:pos="2748"/>
-          <w:tab w:val="left" w:pos="3664"/>
-          <w:tab w:val="left" w:pos="4580"/>
-          <w:tab w:val="left" w:pos="5496"/>
-          <w:tab w:val="left" w:pos="6412"/>
-          <w:tab w:val="left" w:pos="7328"/>
-          <w:tab w:val="left" w:pos="8244"/>
-          <w:tab w:val="left" w:pos="9160"/>
-          <w:tab w:val="left" w:pos="10076"/>
-          <w:tab w:val="left" w:pos="10992"/>
-          <w:tab w:val="left" w:pos="11908"/>
-          <w:tab w:val="left" w:pos="12824"/>
-          <w:tab w:val="left" w:pos="13740"/>
-          <w:tab w:val="left" w:pos="14656"/>
-        </w:tabs>
-        <w:spacing w:after="0" w:line="240" w:lineRule="auto"/>
-        <w:rPr>
-          <w:rFonts w:ascii="Times New Roman" w:eastAsia="Times New Roman" w:hAnsi="Times New Roman" w:cs="Times New Roman"/>
-          <w:sz w:val="24"/>
-          <w:szCs w:val="24"/>
-          <w:lang w:eastAsia="en-CA"/>
-        </w:rPr>
-      </w:pPr>
-    </w:p>
-    <w:p>
-      <w:pPr>
-        <w:tabs>
-          <w:tab w:val="left" w:pos="916"/>
-          <w:tab w:val="left" w:pos="1832"/>
-          <w:tab w:val="left" w:pos="2748"/>
-          <w:tab w:val="left" w:pos="3664"/>
-          <w:tab w:val="left" w:pos="4580"/>
-          <w:tab w:val="left" w:pos="5496"/>
-          <w:tab w:val="left" w:pos="6412"/>
-          <w:tab w:val="left" w:pos="7328"/>
-          <w:tab w:val="left" w:pos="8244"/>
-          <w:tab w:val="left" w:pos="9160"/>
-          <w:tab w:val="left" w:pos="10076"/>
-          <w:tab w:val="left" w:pos="10992"/>
-          <w:tab w:val="left" w:pos="11908"/>
-          <w:tab w:val="left" w:pos="12824"/>
-          <w:tab w:val="left" w:pos="13740"/>
-          <w:tab w:val="left" w:pos="14656"/>
-        </w:tabs>
-        <w:spacing w:after="0" w:line="240" w:lineRule="auto"/>
-        <w:rPr>
-          <w:rFonts w:ascii="Times New Roman" w:eastAsia="Times New Roman" w:hAnsi="Times New Roman" w:cs="Times New Roman"/>
-          <w:sz w:val="24"/>
-          <w:szCs w:val="24"/>
-          <w:lang w:eastAsia="en-CA"/>
-        </w:rPr>
-      </w:pPr>
+      <w:commentRangeEnd w:id="6"/>
+      <w:r>
+        <w:rPr>
+          <w:rStyle w:val="CommentReference"/>
+        </w:rPr>
+        <w:commentReference w:id="6"/>
+      </w:r>
+    </w:p>
+    <w:p>
+      <w:pPr>
+        <w:tabs>
+          <w:tab w:val="left" w:pos="916"/>
+          <w:tab w:val="left" w:pos="1832"/>
+          <w:tab w:val="left" w:pos="2748"/>
+          <w:tab w:val="left" w:pos="3664"/>
+          <w:tab w:val="left" w:pos="4580"/>
+          <w:tab w:val="left" w:pos="5496"/>
+          <w:tab w:val="left" w:pos="6412"/>
+          <w:tab w:val="left" w:pos="7328"/>
+          <w:tab w:val="left" w:pos="8244"/>
+          <w:tab w:val="left" w:pos="9160"/>
+          <w:tab w:val="left" w:pos="10076"/>
+          <w:tab w:val="left" w:pos="10992"/>
+          <w:tab w:val="left" w:pos="11908"/>
+          <w:tab w:val="left" w:pos="12824"/>
+          <w:tab w:val="left" w:pos="13740"/>
+          <w:tab w:val="left" w:pos="14656"/>
+        </w:tabs>
+        <w:spacing w:after="0" w:line="240" w:lineRule="auto"/>
+        <w:rPr>
+          <w:rFonts w:ascii="Times New Roman" w:eastAsia="Times New Roman" w:hAnsi="Times New Roman" w:cs="Times New Roman"/>
+          <w:sz w:val="24"/>
+          <w:szCs w:val="24"/>
+          <w:lang w:eastAsia="en-CA"/>
+        </w:rPr>
+      </w:pPr>
+    </w:p>
+    <w:p>
+      <w:pPr>
+        <w:tabs>
+          <w:tab w:val="left" w:pos="916"/>
+          <w:tab w:val="left" w:pos="1832"/>
+          <w:tab w:val="left" w:pos="2748"/>
+          <w:tab w:val="left" w:pos="3664"/>
+          <w:tab w:val="left" w:pos="4580"/>
+          <w:tab w:val="left" w:pos="5496"/>
+          <w:tab w:val="left" w:pos="6412"/>
+          <w:tab w:val="left" w:pos="7328"/>
+          <w:tab w:val="left" w:pos="8244"/>
+          <w:tab w:val="left" w:pos="9160"/>
+          <w:tab w:val="left" w:pos="10076"/>
+          <w:tab w:val="left" w:pos="10992"/>
+          <w:tab w:val="left" w:pos="11908"/>
+          <w:tab w:val="left" w:pos="12824"/>
+          <w:tab w:val="left" w:pos="13740"/>
+          <w:tab w:val="left" w:pos="14656"/>
+        </w:tabs>
+        <w:spacing w:after="0" w:line="240" w:lineRule="auto"/>
+        <w:rPr>
+          <w:rFonts w:ascii="Times New Roman" w:eastAsia="Times New Roman" w:hAnsi="Times New Roman" w:cs="Times New Roman"/>
+          <w:sz w:val="24"/>
+          <w:szCs w:val="24"/>
+          <w:lang w:eastAsia="en-CA"/>
+        </w:rPr>
+      </w:pPr>
+      <w:r>
+        <w:rPr>
+          <w:rFonts w:ascii="Times New Roman" w:eastAsia="Times New Roman" w:hAnsi="Times New Roman" w:cs="Times New Roman"/>
+          <w:sz w:val="24"/>
+          <w:szCs w:val="24"/>
+          <w:lang w:eastAsia="en-CA"/>
+        </w:rPr>
+        <w:t xml:space="preserve">The authors should also consider using complementarity-based Methods such as </w:t>
+      </w:r>
+      <w:commentRangeStart w:id="7"/>
+      <w:r>
+        <w:rPr>
+          <w:rFonts w:ascii="Times New Roman" w:eastAsia="Times New Roman" w:hAnsi="Times New Roman" w:cs="Times New Roman"/>
+          <w:sz w:val="24"/>
+          <w:szCs w:val="24"/>
+          <w:lang w:eastAsia="en-CA"/>
+        </w:rPr>
+        <w:t xml:space="preserve">Zonation </w:t>
+      </w:r>
+      <w:commentRangeEnd w:id="7"/>
+      <w:r>
+        <w:rPr>
+          <w:rStyle w:val="CommentReference"/>
+        </w:rPr>
+        <w:commentReference w:id="7"/>
+      </w:r>
+      <w:r>
+        <w:rPr>
+          <w:rFonts w:ascii="Times New Roman" w:eastAsia="Times New Roman" w:hAnsi="Times New Roman" w:cs="Times New Roman"/>
+          <w:sz w:val="24"/>
+          <w:szCs w:val="24"/>
+          <w:lang w:eastAsia="en-CA"/>
+        </w:rPr>
+        <w:t>(Moilanen et al 2009, 2014). “Zonation is cutting edge software for spatial conservation prioritization and broad-scale spatial conservation planning. It identifies areas or landscapes that are important for retaining habitat quality and connectivity simultaneously for multiple biodiversity features (e.g. species, land cover types, ecosystem services, etc.), thus providing a quantitative method for enhancing the persistence of biodiversity in the long term. Zonation can also account for costs, thereby allowing cost-effective allocation of resources. Zonation can be used for traditional reserve or site selection, but it offers many other analyses for conservation”. Zonation has been used in many countries and hundreds of scientific publications.</w:t>
+      </w:r>
+    </w:p>
+    <w:p>
+      <w:pPr>
+        <w:tabs>
+          <w:tab w:val="left" w:pos="916"/>
+          <w:tab w:val="left" w:pos="1832"/>
+          <w:tab w:val="left" w:pos="2748"/>
+          <w:tab w:val="left" w:pos="3664"/>
+          <w:tab w:val="left" w:pos="4580"/>
+          <w:tab w:val="left" w:pos="5496"/>
+          <w:tab w:val="left" w:pos="6412"/>
+          <w:tab w:val="left" w:pos="7328"/>
+          <w:tab w:val="left" w:pos="8244"/>
+          <w:tab w:val="left" w:pos="9160"/>
+          <w:tab w:val="left" w:pos="10076"/>
+          <w:tab w:val="left" w:pos="10992"/>
+          <w:tab w:val="left" w:pos="11908"/>
+          <w:tab w:val="left" w:pos="12824"/>
+          <w:tab w:val="left" w:pos="13740"/>
+          <w:tab w:val="left" w:pos="14656"/>
+        </w:tabs>
+        <w:spacing w:after="0" w:line="240" w:lineRule="auto"/>
+        <w:rPr>
+          <w:rFonts w:ascii="Times New Roman" w:eastAsia="Times New Roman" w:hAnsi="Times New Roman" w:cs="Times New Roman"/>
+          <w:sz w:val="24"/>
+          <w:szCs w:val="24"/>
+          <w:lang w:eastAsia="en-CA"/>
+        </w:rPr>
+      </w:pPr>
+    </w:p>
+    <w:p>
+      <w:pPr>
+        <w:tabs>
+          <w:tab w:val="left" w:pos="916"/>
+          <w:tab w:val="left" w:pos="1832"/>
+          <w:tab w:val="left" w:pos="2748"/>
+          <w:tab w:val="left" w:pos="3664"/>
+          <w:tab w:val="left" w:pos="4580"/>
+          <w:tab w:val="left" w:pos="5496"/>
+          <w:tab w:val="left" w:pos="6412"/>
+          <w:tab w:val="left" w:pos="7328"/>
+          <w:tab w:val="left" w:pos="8244"/>
+          <w:tab w:val="left" w:pos="9160"/>
+          <w:tab w:val="left" w:pos="10076"/>
+          <w:tab w:val="left" w:pos="10992"/>
+          <w:tab w:val="left" w:pos="11908"/>
+          <w:tab w:val="left" w:pos="12824"/>
+          <w:tab w:val="left" w:pos="13740"/>
+          <w:tab w:val="left" w:pos="14656"/>
+        </w:tabs>
+        <w:spacing w:after="0" w:line="240" w:lineRule="auto"/>
+        <w:rPr>
+          <w:rFonts w:ascii="Times New Roman" w:eastAsia="Times New Roman" w:hAnsi="Times New Roman" w:cs="Times New Roman"/>
+          <w:sz w:val="24"/>
+          <w:szCs w:val="24"/>
+          <w:lang w:eastAsia="en-CA"/>
+        </w:rPr>
+      </w:pPr>
+      <w:commentRangeStart w:id="9"/>
       <w:r>
         <w:rPr>
           <w:rFonts w:ascii="Times New Roman" w:eastAsia="Times New Roman" w:hAnsi="Times New Roman" w:cs="Times New Roman"/>
@@ -2933,6 +3059,13 @@
           <w:lang w:eastAsia="en-CA"/>
         </w:rPr>
         <w:t>Results- The results are limited to your study area and the taxa. The way it is, someone may have a wrong impression that ILP is the beast solution irrespective of the taxa, location, extent, scale, etc. To deserve general validity, the authors should use multiple taxa, extents, and geographical location.</w:t>
+      </w:r>
+      <w:commentRangeEnd w:id="9"/>
+      <w:r>
+        <w:rPr>
+          <w:rStyle w:val="CommentReference"/>
+        </w:rPr>
+        <w:commentReference w:id="9"/>
       </w:r>
     </w:p>
     <w:p>
@@ -2956,7 +3089,7 @@
 
 <file path=word/comments.xml><?xml version="1.0" encoding="utf-8"?>
 <w:comments xmlns:wpc="http://schemas.microsoft.com/office/word/2010/wordprocessingCanvas" xmlns:cx="http://schemas.microsoft.com/office/drawing/2014/chartex" xmlns:cx1="http://schemas.microsoft.com/office/drawing/2015/9/8/chartex" xmlns:cx2="http://schemas.microsoft.com/office/drawing/2015/10/21/chartex" xmlns:cx3="http://schemas.microsoft.com/office/drawing/2016/5/9/chartex" xmlns:cx4="http://schemas.microsoft.com/office/drawing/2016/5/10/chartex" xmlns:cx5="http://schemas.microsoft.com/office/drawing/2016/5/11/chartex" xmlns:cx6="http://schemas.microsoft.com/office/drawing/2016/5/12/chartex" xmlns:cx7="http://schemas.microsoft.com/office/drawing/2016/5/13/chartex" xmlns:cx8="http://schemas.microsoft.com/office/drawing/2016/5/14/chartex" xmlns:mc="http://schemas.openxmlformats.org/markup-compatibility/2006" xmlns:aink="http://schemas.microsoft.com/office/drawing/2016/ink" xmlns:am3d="http://schemas.microsoft.com/office/drawing/2017/model3d" xmlns:o="urn:schemas-microsoft-com:office:office" xmlns:r="http://schemas.openxmlformats.org/officeDocument/2006/relationships" xmlns:m="http://schemas.openxmlformats.org/officeDocument/2006/math" xmlns:v="urn:schemas-microsoft-com:vml" xmlns:wp14="http://schemas.microsoft.com/office/word/2010/wordprocessingDrawing" xmlns:wp="http://schemas.openxmlformats.org/drawingml/2006/wordprocessingDrawing" xmlns:w10="urn:schemas-microsoft-com:office:word" xmlns:w="http://schemas.openxmlformats.org/wordprocessingml/2006/main" xmlns:w14="http://schemas.microsoft.com/office/word/2010/wordml" xmlns:w15="http://schemas.microsoft.com/office/word/2012/wordml" xmlns:w16cid="http://schemas.microsoft.com/office/word/2016/wordml/cid" xmlns:w16se="http://schemas.microsoft.com/office/word/2015/wordml/symex" xmlns:wpg="http://schemas.microsoft.com/office/word/2010/wordprocessingGroup" xmlns:wpi="http://schemas.microsoft.com/office/word/2010/wordprocessingInk" xmlns:wne="http://schemas.microsoft.com/office/word/2006/wordml" xmlns:wps="http://schemas.microsoft.com/office/word/2010/wordprocessingShape" mc:Ignorable="w14 w15 w16se w16cid wp14">
-  <w:comment w:id="0" w:author="richard" w:date="2019-11-01T09:57:00Z" w:initials="r">
+  <w:comment w:id="0" w:author="richard" w:date="2019-11-01T10:14:00Z" w:initials="r">
     <w:p>
       <w:pPr>
         <w:pStyle w:val="CommentText"/>
@@ -2968,10 +3101,173 @@
         <w:annotationRef/>
       </w:r>
       <w:r>
+        <w:t>Tested on real world example, benchmarked on a range of features, targets and planning units.</w:t>
+      </w:r>
+    </w:p>
+    <w:p>
+      <w:pPr>
+        <w:pStyle w:val="CommentText"/>
+      </w:pPr>
+      <w:r>
+        <w:t>Used in an accessible framework, i.e. prioritzr.</w:t>
+      </w:r>
+    </w:p>
+    <w:p>
+      <w:pPr>
+        <w:pStyle w:val="CommentText"/>
+      </w:pPr>
+    </w:p>
+    <w:p>
+      <w:pPr>
+        <w:pStyle w:val="CommentText"/>
+      </w:pPr>
+      <w:r>
+        <w:t>I guess reviewer is more interested in ‘novel’ differences?</w:t>
+      </w:r>
+    </w:p>
+  </w:comment>
+  <w:comment w:id="1" w:author="richard" w:date="2019-11-01T10:13:00Z" w:initials="r">
+    <w:p>
+      <w:pPr>
+        <w:pStyle w:val="CommentText"/>
+      </w:pPr>
+      <w:r>
+        <w:rPr>
+          <w:rStyle w:val="CommentReference"/>
+        </w:rPr>
+        <w:annotationRef/>
+      </w:r>
+      <w:r>
+        <w:t>We haven’t tested this and I don’t really think we should speculate without testing. What do others think?</w:t>
+      </w:r>
+    </w:p>
+  </w:comment>
+  <w:comment w:id="2" w:author="richard" w:date="2019-11-01T09:57:00Z" w:initials="r">
+    <w:p>
+      <w:pPr>
+        <w:pStyle w:val="CommentText"/>
+      </w:pPr>
+      <w:r>
+        <w:rPr>
+          <w:rStyle w:val="CommentReference"/>
+        </w:rPr>
+        <w:annotationRef/>
+      </w:r>
+      <w:r>
         <w:t>Great eye</w:t>
       </w:r>
-      <w:bookmarkStart w:id="1" w:name="_GoBack"/>
-      <w:bookmarkEnd w:id="1"/>
+      <w:r>
+        <w:t>.</w:t>
+      </w:r>
+    </w:p>
+    <w:p>
+      <w:pPr>
+        <w:pStyle w:val="CommentText"/>
+      </w:pPr>
+      <w:r>
+        <w:t>Not all Marxan scenarios yielded feasible solutions. Need to add text on that.</w:t>
+      </w:r>
+    </w:p>
+  </w:comment>
+  <w:comment w:id="3" w:author="richard" w:date="2019-11-01T10:17:00Z" w:initials="r">
+    <w:p>
+      <w:pPr>
+        <w:pStyle w:val="CommentText"/>
+      </w:pPr>
+      <w:r>
+        <w:rPr>
+          <w:rStyle w:val="CommentReference"/>
+        </w:rPr>
+        <w:annotationRef/>
+      </w:r>
+      <w:r>
+        <w:t>I think this is a style and journal thing. The way we presented is fine I think?</w:t>
+      </w:r>
+    </w:p>
+  </w:comment>
+  <w:comment w:id="4" w:author="richard" w:date="2019-11-01T10:18:00Z" w:initials="r">
+    <w:p>
+      <w:pPr>
+        <w:pStyle w:val="CommentText"/>
+      </w:pPr>
+      <w:r>
+        <w:rPr>
+          <w:rStyle w:val="CommentReference"/>
+        </w:rPr>
+        <w:annotationRef/>
+      </w:r>
+      <w:r>
+        <w:t>Rodewald paper is in press now. Do you think we should expand further? If we want to keep with ‘communication’ word limit, we need to save words.</w:t>
+      </w:r>
+    </w:p>
+  </w:comment>
+  <w:comment w:id="5" w:author="richard" w:date="2019-11-01T10:31:00Z" w:initials="r">
+    <w:p>
+      <w:pPr>
+        <w:pStyle w:val="CommentText"/>
+      </w:pPr>
+      <w:r>
+        <w:rPr>
+          <w:rStyle w:val="CommentReference"/>
+        </w:rPr>
+        <w:annotationRef/>
+      </w:r>
+      <w:r>
+        <w:t>I have tried reading this several times, but I just don’t understand this. This comment makes no sense to me. Anyone else have an idea?</w:t>
+      </w:r>
+    </w:p>
+  </w:comment>
+  <w:comment w:id="6" w:author="richard" w:date="2019-11-01T10:39:00Z" w:initials="r">
+    <w:p>
+      <w:pPr>
+        <w:pStyle w:val="CommentText"/>
+      </w:pPr>
+      <w:r>
+        <w:rPr>
+          <w:rStyle w:val="CommentReference"/>
+        </w:rPr>
+        <w:annotationRef/>
+      </w:r>
+      <w:r>
+        <w:t>I don’t know how useful this would be and I don’t think anyone using Marxan ever looks at this?</w:t>
+      </w:r>
+    </w:p>
+  </w:comment>
+  <w:comment w:id="7" w:author="richard" w:date="2019-11-01T10:42:00Z" w:initials="r">
+    <w:p>
+      <w:pPr>
+        <w:pStyle w:val="CommentText"/>
+      </w:pPr>
+      <w:r>
+        <w:rPr>
+          <w:rStyle w:val="CommentReference"/>
+        </w:rPr>
+        <w:annotationRef/>
+      </w:r>
+      <w:r>
+        <w:t>I don’t really want to use Zonation to be honest. Zonation is not really designed for min set. Should we just mention that?</w:t>
+      </w:r>
+      <w:bookmarkStart w:id="8" w:name="_GoBack"/>
+      <w:bookmarkEnd w:id="8"/>
+    </w:p>
+  </w:comment>
+  <w:comment w:id="9" w:author="richard" w:date="2019-11-01T10:40:00Z" w:initials="r">
+    <w:p>
+      <w:pPr>
+        <w:pStyle w:val="CommentText"/>
+      </w:pPr>
+      <w:r>
+        <w:rPr>
+          <w:rStyle w:val="CommentReference"/>
+        </w:rPr>
+        <w:annotationRef/>
+      </w:r>
+      <w:r>
+        <w:t xml:space="preserve">The reviewer is asking us to do a different study. </w:t>
+      </w:r>
+      <w:r>
+        <w:t xml:space="preserve">Unless we scale up effort considerably, I don’t see how we would do that. Even if we did, someone could always has the same critique for other taxa, extents and areas. </w:t>
+      </w:r>
     </w:p>
   </w:comment>
 </w:comments>
@@ -2979,13 +3275,29 @@
 
 <file path=word/commentsExtended.xml><?xml version="1.0" encoding="utf-8"?>
 <w15:commentsEx xmlns:wpc="http://schemas.microsoft.com/office/word/2010/wordprocessingCanvas" xmlns:cx="http://schemas.microsoft.com/office/drawing/2014/chartex" xmlns:cx1="http://schemas.microsoft.com/office/drawing/2015/9/8/chartex" xmlns:cx2="http://schemas.microsoft.com/office/drawing/2015/10/21/chartex" xmlns:cx3="http://schemas.microsoft.com/office/drawing/2016/5/9/chartex" xmlns:cx4="http://schemas.microsoft.com/office/drawing/2016/5/10/chartex" xmlns:cx5="http://schemas.microsoft.com/office/drawing/2016/5/11/chartex" xmlns:cx6="http://schemas.microsoft.com/office/drawing/2016/5/12/chartex" xmlns:cx7="http://schemas.microsoft.com/office/drawing/2016/5/13/chartex" xmlns:cx8="http://schemas.microsoft.com/office/drawing/2016/5/14/chartex" xmlns:mc="http://schemas.openxmlformats.org/markup-compatibility/2006" xmlns:aink="http://schemas.microsoft.com/office/drawing/2016/ink" xmlns:am3d="http://schemas.microsoft.com/office/drawing/2017/model3d" xmlns:o="urn:schemas-microsoft-com:office:office" xmlns:r="http://schemas.openxmlformats.org/officeDocument/2006/relationships" xmlns:m="http://schemas.openxmlformats.org/officeDocument/2006/math" xmlns:v="urn:schemas-microsoft-com:vml" xmlns:wp14="http://schemas.microsoft.com/office/word/2010/wordprocessingDrawing" xmlns:wp="http://schemas.openxmlformats.org/drawingml/2006/wordprocessingDrawing" xmlns:w10="urn:schemas-microsoft-com:office:word" xmlns:w="http://schemas.openxmlformats.org/wordprocessingml/2006/main" xmlns:w14="http://schemas.microsoft.com/office/word/2010/wordml" xmlns:w15="http://schemas.microsoft.com/office/word/2012/wordml" xmlns:w16cid="http://schemas.microsoft.com/office/word/2016/wordml/cid" xmlns:w16se="http://schemas.microsoft.com/office/word/2015/wordml/symex" xmlns:wpg="http://schemas.microsoft.com/office/word/2010/wordprocessingGroup" xmlns:wpi="http://schemas.microsoft.com/office/word/2010/wordprocessingInk" xmlns:wne="http://schemas.microsoft.com/office/word/2006/wordml" xmlns:wps="http://schemas.microsoft.com/office/word/2010/wordprocessingShape" mc:Ignorable="w14 w15 w16se w16cid wp14">
+  <w15:commentEx w15:paraId="39AF31C1" w15:done="0"/>
+  <w15:commentEx w15:paraId="14A052CE" w15:done="0"/>
   <w15:commentEx w15:paraId="1171E1D4" w15:done="0"/>
+  <w15:commentEx w15:paraId="240FE860" w15:done="0"/>
+  <w15:commentEx w15:paraId="145C64CE" w15:done="0"/>
+  <w15:commentEx w15:paraId="1AB59BA5" w15:done="0"/>
+  <w15:commentEx w15:paraId="1A2E7A45" w15:done="0"/>
+  <w15:commentEx w15:paraId="69735DA2" w15:done="0"/>
+  <w15:commentEx w15:paraId="6C4F819D" w15:done="0"/>
 </w15:commentsEx>
 </file>
 
 <file path=word/commentsIds.xml><?xml version="1.0" encoding="utf-8"?>
 <w16cid:commentsIds xmlns:wpc="http://schemas.microsoft.com/office/word/2010/wordprocessingCanvas" xmlns:cx="http://schemas.microsoft.com/office/drawing/2014/chartex" xmlns:cx1="http://schemas.microsoft.com/office/drawing/2015/9/8/chartex" xmlns:cx2="http://schemas.microsoft.com/office/drawing/2015/10/21/chartex" xmlns:cx3="http://schemas.microsoft.com/office/drawing/2016/5/9/chartex" xmlns:cx4="http://schemas.microsoft.com/office/drawing/2016/5/10/chartex" xmlns:cx5="http://schemas.microsoft.com/office/drawing/2016/5/11/chartex" xmlns:cx6="http://schemas.microsoft.com/office/drawing/2016/5/12/chartex" xmlns:cx7="http://schemas.microsoft.com/office/drawing/2016/5/13/chartex" xmlns:cx8="http://schemas.microsoft.com/office/drawing/2016/5/14/chartex" xmlns:mc="http://schemas.openxmlformats.org/markup-compatibility/2006" xmlns:aink="http://schemas.microsoft.com/office/drawing/2016/ink" xmlns:am3d="http://schemas.microsoft.com/office/drawing/2017/model3d" xmlns:o="urn:schemas-microsoft-com:office:office" xmlns:r="http://schemas.openxmlformats.org/officeDocument/2006/relationships" xmlns:m="http://schemas.openxmlformats.org/officeDocument/2006/math" xmlns:v="urn:schemas-microsoft-com:vml" xmlns:wp14="http://schemas.microsoft.com/office/word/2010/wordprocessingDrawing" xmlns:wp="http://schemas.openxmlformats.org/drawingml/2006/wordprocessingDrawing" xmlns:w10="urn:schemas-microsoft-com:office:word" xmlns:w="http://schemas.openxmlformats.org/wordprocessingml/2006/main" xmlns:w14="http://schemas.microsoft.com/office/word/2010/wordml" xmlns:w15="http://schemas.microsoft.com/office/word/2012/wordml" xmlns:w16cid="http://schemas.microsoft.com/office/word/2016/wordml/cid" xmlns:w16se="http://schemas.microsoft.com/office/word/2015/wordml/symex" xmlns:wpg="http://schemas.microsoft.com/office/word/2010/wordprocessingGroup" xmlns:wpi="http://schemas.microsoft.com/office/word/2010/wordprocessingInk" xmlns:wne="http://schemas.microsoft.com/office/word/2006/wordml" xmlns:wps="http://schemas.microsoft.com/office/word/2010/wordprocessingShape" mc:Ignorable="w14 w15 w16se w16cid wp14">
+  <w16cid:commentId w16cid:paraId="39AF31C1" w16cid:durableId="216683FD"/>
+  <w16cid:commentId w16cid:paraId="14A052CE" w16cid:durableId="216683D4"/>
   <w16cid:commentId w16cid:paraId="1171E1D4" w16cid:durableId="2166801B"/>
+  <w16cid:commentId w16cid:paraId="240FE860" w16cid:durableId="216684AE"/>
+  <w16cid:commentId w16cid:paraId="145C64CE" w16cid:durableId="216684EC"/>
+  <w16cid:commentId w16cid:paraId="1AB59BA5" w16cid:durableId="216687F5"/>
+  <w16cid:commentId w16cid:paraId="1A2E7A45" w16cid:durableId="216689E8"/>
+  <w16cid:commentId w16cid:paraId="69735DA2" w16cid:durableId="21668AAE"/>
+  <w16cid:commentId w16cid:paraId="6C4F819D" w16cid:durableId="21668A16"/>
 </w16cid:commentsIds>
 </file>
 

</xml_diff>